<commit_message>
A bit more text on repeats.
</commit_message>
<xml_diff>
--- a/docx4j/sample-docs/databinding/WordAddIn_walkthrough.docx
+++ b/docx4j/sample-docs/databinding/WordAddIn_walkthrough.docx
@@ -149,7 +149,7 @@
         </w:rPr>
         <w:t xml:space="preserve"> It implements the architecture described in </w:t>
       </w:r>
-      <w:hyperlink r:id="rId5" w:history="1">
+      <w:hyperlink r:id="rId9" w:history="1">
         <w:r>
           <w:rPr>
             <w:rStyle w:val="Hyperlink"/>
@@ -498,7 +498,7 @@
                     </pic:cNvPicPr>
                   </pic:nvPicPr>
                   <pic:blipFill>
-                    <a:blip r:embed="rId6" cstate="print"/>
+                    <a:blip r:embed="rId10" cstate="print"/>
                     <a:srcRect/>
                     <a:stretch>
                       <a:fillRect/>
@@ -569,7 +569,7 @@
                     </pic:cNvPicPr>
                   </pic:nvPicPr>
                   <pic:blipFill>
-                    <a:blip r:embed="rId7" cstate="print"/>
+                    <a:blip r:embed="rId11" cstate="print"/>
                     <a:srcRect/>
                     <a:stretch>
                       <a:fillRect/>
@@ -608,7 +608,7 @@
         <w:rPr>
           <w:lang w:val="en-US"/>
         </w:rPr>
-        <w:t>You can do that with a new empty docx, or with an existing docx (with or without content controls).</w:t>
+        <w:t>You can do that with a new empty docx, or with an existing docx (with or without content controls - but not content controls which are already bound, yet).</w:t>
       </w:r>
     </w:p>
     <w:p>
@@ -653,7 +653,7 @@
                     </pic:cNvPicPr>
                   </pic:nvPicPr>
                   <pic:blipFill>
-                    <a:blip r:embed="rId8" cstate="print"/>
+                    <a:blip r:embed="rId12" cstate="print"/>
                     <a:srcRect/>
                     <a:stretch>
                       <a:fillRect/>
@@ -731,6 +731,7 @@
         <w:rPr>
           <w:lang w:val="en-US"/>
         </w:rPr>
+        <w:lastRenderedPageBreak/>
         <w:t>To create a content control, use the Word Developer ribbon.  If it isn't visible, you can enable it in Word Options.</w:t>
       </w:r>
     </w:p>
@@ -744,7 +745,6 @@
         <w:rPr>
           <w:lang w:val="en-US"/>
         </w:rPr>
-        <w:lastRenderedPageBreak/>
         <w:t>When you click inside  a content control, your task pane will show something like:</w:t>
       </w:r>
     </w:p>
@@ -777,7 +777,7 @@
                     </pic:cNvPicPr>
                   </pic:nvPicPr>
                   <pic:blipFill>
-                    <a:blip r:embed="rId9" cstate="print"/>
+                    <a:blip r:embed="rId13" cstate="print"/>
                     <a:srcRect/>
                     <a:stretch>
                       <a:fillRect/>
@@ -1033,7 +1033,7 @@
                     </pic:cNvPicPr>
                   </pic:nvPicPr>
                   <pic:blipFill>
-                    <a:blip r:embed="rId10" cstate="print"/>
+                    <a:blip r:embed="rId14" cstate="print"/>
                     <a:srcRect/>
                     <a:stretch>
                       <a:fillRect/>
@@ -1184,7 +1184,7 @@
                     </pic:cNvPicPr>
                   </pic:nvPicPr>
                   <pic:blipFill>
-                    <a:blip r:embed="rId11" cstate="print"/>
+                    <a:blip r:embed="rId15" cstate="print"/>
                     <a:srcRect/>
                     <a:stretch>
                       <a:fillRect/>
@@ -1283,7 +1283,7 @@
                     </pic:cNvPicPr>
                   </pic:nvPicPr>
                   <pic:blipFill>
-                    <a:blip r:embed="rId12" cstate="print"/>
+                    <a:blip r:embed="rId16" cstate="print"/>
                     <a:srcRect/>
                     <a:stretch>
                       <a:fillRect/>
@@ -1395,7 +1395,7 @@
                     </pic:cNvPicPr>
                   </pic:nvPicPr>
                   <pic:blipFill>
-                    <a:blip r:embed="rId13" cstate="print"/>
+                    <a:blip r:embed="rId17" cstate="print"/>
                     <a:srcRect/>
                     <a:stretch>
                       <a:fillRect/>
@@ -1439,6 +1439,32 @@
     </w:p>
     <w:p>
       <w:pPr>
+        <w:rPr>
+          <w:lang w:val="en-US"/>
+        </w:rPr>
+      </w:pPr>
+      <w:r>
+        <w:rPr>
+          <w:lang w:val="en-US"/>
+        </w:rPr>
+        <w:t xml:space="preserve">Inside this repeating content contol, you then put the actual content you want to repeat.  Typically this will include more content controls - in this example, one bound to /orgunit/employees/employee/name and/or salary.  </w:t>
+      </w:r>
+    </w:p>
+    <w:p>
+      <w:pPr>
+        <w:rPr>
+          <w:lang w:val="en-US"/>
+        </w:rPr>
+      </w:pPr>
+      <w:r>
+        <w:rPr>
+          <w:lang w:val="en-US"/>
+        </w:rPr>
+        <w:t>It is the job of the pre-processor to clone the repeat control, and then change the xpaths within it to employee[1]/name in the first, employee[2]/name in the second etc.</w:t>
+      </w:r>
+    </w:p>
+    <w:p>
+      <w:pPr>
         <w:pStyle w:val="Heading1"/>
         <w:rPr>
           <w:lang w:val="en-US"/>
@@ -1610,6 +1636,7 @@
         <w:rPr>
           <w:lang w:val="en-US"/>
         </w:rPr>
+        <w:lastRenderedPageBreak/>
         <w:t>Alternatively, you can email jason@plutext.org</w:t>
       </w:r>
     </w:p>
@@ -2699,4 +2726,44 @@
   <a:objectDefaults/>
   <a:extraClrSchemeLst/>
 </a:theme>
+</file>
+
+<file path=customXml/item1.xml><?xml version="1.0" encoding="utf-8"?>
+<mypart/>
+</file>
+
+<file path=customXml/item2.xml><?xml version="1.0" encoding="utf-8"?>
+<xpaths/>
+</file>
+
+<file path=customXml/item3.xml><?xml version="1.0" encoding="utf-8"?>
+<conditions/>
+</file>
+
+<file path=customXml/item4.xml><?xml version="1.0" encoding="utf-8"?>
+<questions/>
+</file>
+
+<file path=customXml/itemProps1.xml><?xml version="1.0" encoding="utf-8"?>
+<ds:datastoreItem xmlns:ds="http://schemas.openxmlformats.org/officeDocument/2006/customXml" ds:itemID="{508BCC3E-56DD-49BE-96DD-2D594C5CE366}">
+  <ds:schemaRefs/>
+</ds:datastoreItem>
+</file>
+
+<file path=customXml/itemProps2.xml><?xml version="1.0" encoding="utf-8"?>
+<ds:datastoreItem xmlns:ds="http://schemas.openxmlformats.org/officeDocument/2006/customXml" ds:itemID="{8CE3A74F-3BAC-4665-9718-C030B8D03EEC}">
+  <ds:schemaRefs/>
+</ds:datastoreItem>
+</file>
+
+<file path=customXml/itemProps3.xml><?xml version="1.0" encoding="utf-8"?>
+<ds:datastoreItem xmlns:ds="http://schemas.openxmlformats.org/officeDocument/2006/customXml" ds:itemID="{A00E7546-6D85-44FC-A9CB-3D31E3941380}">
+  <ds:schemaRefs/>
+</ds:datastoreItem>
+</file>
+
+<file path=customXml/itemProps4.xml><?xml version="1.0" encoding="utf-8"?>
+<ds:datastoreItem xmlns:ds="http://schemas.openxmlformats.org/officeDocument/2006/customXml" ds:itemID="{1173A749-B241-4E7F-A0FC-24E3C89FB9F1}">
+  <ds:schemaRefs/>
+</ds:datastoreItem>
 </file>
</xml_diff>

<commit_message>
Interactive processing (Questions, macro injection)
</commit_message>
<xml_diff>
--- a/docx4j/sample-docs/databinding/WordAddIn_walkthrough.docx
+++ b/docx4j/sample-docs/databinding/WordAddIn_walkthrough.docx
@@ -65,20 +65,7 @@
         <w:rPr>
           <w:lang w:val="en-US"/>
         </w:rPr>
-        <w:t xml:space="preserve"> content controls to CustomXML parts</w:t>
-      </w:r>
-      <w:r>
-        <w:rPr>
-          <w:lang w:val="en-US"/>
-        </w:rPr>
-        <w:br/>
-      </w:r>
-      <w:r>
-        <w:rPr>
-          <w:lang w:val="en-US"/>
-        </w:rPr>
-        <w:br/>
-        <w:t>In this respect it is similar to the Content Control Toolkit, except that it runs from within Word</w:t>
+        <w:t xml:space="preserve"> content controls to CustomXML parts - In this respect it is similar to the Content Control Toolkit, except that it runs from within Word</w:t>
       </w:r>
     </w:p>
     <w:p>
@@ -149,7 +136,7 @@
         </w:rPr>
         <w:t xml:space="preserve"> It implements the architecture described in </w:t>
       </w:r>
-      <w:hyperlink r:id="rId13" w:history="1">
+      <w:hyperlink r:id="rId17" w:history="1">
         <w:r>
           <w:rPr>
             <w:rStyle w:val="Hyperlink"/>
@@ -307,7 +294,7 @@
               <w:rPr>
                 <w:lang w:val="en-US"/>
               </w:rPr>
-              <w:t>implementation currently underway</w:t>
+              <w:t>this Add-In includes a macro which it can inject into your docx</w:t>
             </w:r>
           </w:p>
         </w:tc>
@@ -395,7 +382,57 @@
         <w:rPr>
           <w:lang w:val="en-US"/>
         </w:rPr>
-        <w:t>It can be used to create documents which the Java pre-processor  can process in non-interactive mode.   It is certainly helpful for getting a feel for how the convention works (instrument a docx using the Add-In, save it, and then unzip the resulting docx and look at it).</w:t>
+        <w:t>It can be used to create documents which:</w:t>
+      </w:r>
+    </w:p>
+    <w:p>
+      <w:pPr>
+        <w:pStyle w:val="ListParagraph"/>
+        <w:numPr>
+          <w:ilvl w:val="0"/>
+          <w:numId w:val="5"/>
+        </w:numPr>
+        <w:rPr>
+          <w:lang w:val="en-US"/>
+        </w:rPr>
+      </w:pPr>
+      <w:r>
+        <w:rPr>
+          <w:lang w:val="en-US"/>
+        </w:rPr>
+        <w:t>the macro can process interactively</w:t>
+      </w:r>
+    </w:p>
+    <w:p>
+      <w:pPr>
+        <w:pStyle w:val="ListParagraph"/>
+        <w:numPr>
+          <w:ilvl w:val="0"/>
+          <w:numId w:val="5"/>
+        </w:numPr>
+        <w:rPr>
+          <w:lang w:val="en-US"/>
+        </w:rPr>
+      </w:pPr>
+      <w:r>
+        <w:rPr>
+          <w:lang w:val="en-US"/>
+        </w:rPr>
+        <w:t xml:space="preserve">the Java pre-processor  can process in non-interactive mode.   </w:t>
+      </w:r>
+    </w:p>
+    <w:p>
+      <w:pPr>
+        <w:ind w:left="30"/>
+        <w:rPr>
+          <w:lang w:val="en-US"/>
+        </w:rPr>
+      </w:pPr>
+      <w:r>
+        <w:rPr>
+          <w:lang w:val="en-US"/>
+        </w:rPr>
+        <w:t>It is certainly helpful for getting a feel for how the convention works (instrument a docx using the Add-In, save it, and then unzip the resulting docx and look at it).</w:t>
       </w:r>
     </w:p>
     <w:p>
@@ -498,7 +535,7 @@
                     </pic:cNvPicPr>
                   </pic:nvPicPr>
                   <pic:blipFill>
-                    <a:blip r:embed="rId14" cstate="print"/>
+                    <a:blip r:embed="rId18" cstate="print"/>
                     <a:srcRect/>
                     <a:stretch>
                       <a:fillRect/>
@@ -569,7 +606,7 @@
                     </pic:cNvPicPr>
                   </pic:nvPicPr>
                   <pic:blipFill>
-                    <a:blip r:embed="rId15" cstate="print"/>
+                    <a:blip r:embed="rId19" cstate="print"/>
                     <a:srcRect/>
                     <a:stretch>
                       <a:fillRect/>
@@ -653,7 +690,7 @@
                     </pic:cNvPicPr>
                   </pic:nvPicPr>
                   <pic:blipFill>
-                    <a:blip r:embed="rId16" cstate="print"/>
+                    <a:blip r:embed="rId20" cstate="print"/>
                     <a:srcRect/>
                     <a:stretch>
                       <a:fillRect/>
@@ -777,7 +814,7 @@
                     </pic:cNvPicPr>
                   </pic:nvPicPr>
                   <pic:blipFill>
-                    <a:blip r:embed="rId17" cstate="print"/>
+                    <a:blip r:embed="rId21" cstate="print"/>
                     <a:srcRect/>
                     <a:stretch>
                       <a:fillRect/>
@@ -1046,7 +1083,7 @@
                     </pic:cNvPicPr>
                   </pic:nvPicPr>
                   <pic:blipFill>
-                    <a:blip r:embed="rId18" cstate="print"/>
+                    <a:blip r:embed="rId22" cstate="print"/>
                     <a:srcRect/>
                     <a:stretch>
                       <a:fillRect/>
@@ -1197,7 +1234,7 @@
                     </pic:cNvPicPr>
                   </pic:nvPicPr>
                   <pic:blipFill>
-                    <a:blip r:embed="rId19" cstate="print"/>
+                    <a:blip r:embed="rId23" cstate="print"/>
                     <a:srcRect/>
                     <a:stretch>
                       <a:fillRect/>
@@ -1296,7 +1333,7 @@
                     </pic:cNvPicPr>
                   </pic:nvPicPr>
                   <pic:blipFill>
-                    <a:blip r:embed="rId20" cstate="print"/>
+                    <a:blip r:embed="rId24" cstate="print"/>
                     <a:srcRect/>
                     <a:stretch>
                       <a:fillRect/>
@@ -1408,7 +1445,7 @@
                     </pic:cNvPicPr>
                   </pic:nvPicPr>
                   <pic:blipFill>
-                    <a:blip r:embed="rId21" cstate="print"/>
+                    <a:blip r:embed="rId25" cstate="print"/>
                     <a:srcRect/>
                     <a:stretch>
                       <a:fillRect/>
@@ -1616,6 +1653,519 @@
         <w:rPr>
           <w:lang w:val="en-US"/>
         </w:rPr>
+        <w:t>Interactive Processing</w:t>
+      </w:r>
+    </w:p>
+    <w:p>
+      <w:pPr>
+        <w:rPr>
+          <w:lang w:val="en-US"/>
+        </w:rPr>
+      </w:pPr>
+    </w:p>
+    <w:p>
+      <w:pPr>
+        <w:rPr>
+          <w:lang w:val="en-US"/>
+        </w:rPr>
+      </w:pPr>
+      <w:r>
+        <w:rPr>
+          <w:lang w:val="en-US"/>
+        </w:rPr>
+        <w:t>When you first clicked "add CustomXML to this docx"</w:t>
+      </w:r>
+    </w:p>
+    <w:p>
+      <w:pPr>
+        <w:rPr>
+          <w:lang w:val="en-US"/>
+        </w:rPr>
+      </w:pPr>
+      <w:r>
+        <w:rPr>
+          <w:noProof/>
+          <w:lang w:eastAsia="en-AU"/>
+        </w:rPr>
+        <w:lastRenderedPageBreak/>
+        <w:drawing>
+          <wp:inline distT="0" distB="0" distL="0" distR="0">
+            <wp:extent cx="1123950" cy="1008814"/>
+            <wp:effectExtent l="19050" t="0" r="0" b="0"/>
+            <wp:docPr id="2" name="Picture 4"/>
+            <wp:cNvGraphicFramePr>
+              <a:graphicFrameLocks xmlns:a="http://schemas.openxmlformats.org/drawingml/2006/main" noChangeAspect="1"/>
+            </wp:cNvGraphicFramePr>
+            <a:graphic xmlns:a="http://schemas.openxmlformats.org/drawingml/2006/main">
+              <a:graphicData uri="http://schemas.openxmlformats.org/drawingml/2006/picture">
+                <pic:pic xmlns:pic="http://schemas.openxmlformats.org/drawingml/2006/picture">
+                  <pic:nvPicPr>
+                    <pic:cNvPr id="0" name="Picture 4"/>
+                    <pic:cNvPicPr>
+                      <a:picLocks noChangeAspect="1" noChangeArrowheads="1"/>
+                    </pic:cNvPicPr>
+                  </pic:nvPicPr>
+                  <pic:blipFill>
+                    <a:blip r:embed="rId19" cstate="print"/>
+                    <a:srcRect/>
+                    <a:stretch>
+                      <a:fillRect/>
+                    </a:stretch>
+                  </pic:blipFill>
+                  <pic:spPr bwMode="auto">
+                    <a:xfrm>
+                      <a:off x="0" y="0"/>
+                      <a:ext cx="1123950" cy="1008814"/>
+                    </a:xfrm>
+                    <a:prstGeom prst="rect">
+                      <a:avLst/>
+                    </a:prstGeom>
+                    <a:noFill/>
+                    <a:ln w="9525">
+                      <a:noFill/>
+                      <a:miter lim="800000"/>
+                      <a:headEnd/>
+                      <a:tailEnd/>
+                    </a:ln>
+                  </pic:spPr>
+                </pic:pic>
+              </a:graphicData>
+            </a:graphic>
+          </wp:inline>
+        </w:drawing>
+      </w:r>
+    </w:p>
+    <w:p>
+      <w:pPr>
+        <w:rPr>
+          <w:lang w:val="en-US"/>
+        </w:rPr>
+      </w:pPr>
+      <w:r>
+        <w:rPr>
+          <w:lang w:val="en-US"/>
+        </w:rPr>
+        <w:t>You saw:</w:t>
+      </w:r>
+    </w:p>
+    <w:p>
+      <w:pPr>
+        <w:rPr>
+          <w:lang w:val="en-US"/>
+        </w:rPr>
+      </w:pPr>
+      <w:r>
+        <w:rPr>
+          <w:noProof/>
+          <w:lang w:eastAsia="en-AU"/>
+        </w:rPr>
+        <w:drawing>
+          <wp:inline distT="0" distB="0" distL="0" distR="0">
+            <wp:extent cx="2419350" cy="2480214"/>
+            <wp:effectExtent l="19050" t="0" r="0" b="0"/>
+            <wp:docPr id="3" name="Picture 7"/>
+            <wp:cNvGraphicFramePr>
+              <a:graphicFrameLocks xmlns:a="http://schemas.openxmlformats.org/drawingml/2006/main" noChangeAspect="1"/>
+            </wp:cNvGraphicFramePr>
+            <a:graphic xmlns:a="http://schemas.openxmlformats.org/drawingml/2006/main">
+              <a:graphicData uri="http://schemas.openxmlformats.org/drawingml/2006/picture">
+                <pic:pic xmlns:pic="http://schemas.openxmlformats.org/drawingml/2006/picture">
+                  <pic:nvPicPr>
+                    <pic:cNvPr id="0" name="Picture 7"/>
+                    <pic:cNvPicPr>
+                      <a:picLocks noChangeAspect="1" noChangeArrowheads="1"/>
+                    </pic:cNvPicPr>
+                  </pic:nvPicPr>
+                  <pic:blipFill>
+                    <a:blip r:embed="rId20" cstate="print"/>
+                    <a:srcRect/>
+                    <a:stretch>
+                      <a:fillRect/>
+                    </a:stretch>
+                  </pic:blipFill>
+                  <pic:spPr bwMode="auto">
+                    <a:xfrm>
+                      <a:off x="0" y="0"/>
+                      <a:ext cx="2419350" cy="2480214"/>
+                    </a:xfrm>
+                    <a:prstGeom prst="rect">
+                      <a:avLst/>
+                    </a:prstGeom>
+                    <a:noFill/>
+                    <a:ln w="9525">
+                      <a:noFill/>
+                      <a:miter lim="800000"/>
+                      <a:headEnd/>
+                      <a:tailEnd/>
+                    </a:ln>
+                  </pic:spPr>
+                </pic:pic>
+              </a:graphicData>
+            </a:graphic>
+          </wp:inline>
+        </w:drawing>
+      </w:r>
+    </w:p>
+    <w:p>
+      <w:pPr>
+        <w:rPr>
+          <w:lang w:val="en-US"/>
+        </w:rPr>
+      </w:pPr>
+      <w:r>
+        <w:rPr>
+          <w:lang w:val="en-US"/>
+        </w:rPr>
+        <w:t>To enable interactive processing, answer "yes" to this question.</w:t>
+      </w:r>
+    </w:p>
+    <w:p>
+      <w:pPr>
+        <w:rPr>
+          <w:lang w:val="en-US"/>
+        </w:rPr>
+      </w:pPr>
+      <w:r>
+        <w:rPr>
+          <w:lang w:val="en-US"/>
+        </w:rPr>
+        <w:t>If you answer "yes" to this question, a Questions part will be added to the docx, and then each time you bind a content control (either a standard bind, or as a repeat or a condition) you will be prompted  to enter a corresponding  question:</w:t>
+      </w:r>
+    </w:p>
+    <w:p>
+      <w:pPr>
+        <w:rPr>
+          <w:lang w:val="en-US"/>
+        </w:rPr>
+      </w:pPr>
+      <w:r>
+        <w:rPr>
+          <w:noProof/>
+          <w:lang w:eastAsia="en-AU"/>
+        </w:rPr>
+        <w:drawing>
+          <wp:inline distT="0" distB="0" distL="0" distR="0">
+            <wp:extent cx="3638550" cy="3171825"/>
+            <wp:effectExtent l="19050" t="0" r="0" b="0"/>
+            <wp:docPr id="5" name="Picture 1"/>
+            <wp:cNvGraphicFramePr>
+              <a:graphicFrameLocks xmlns:a="http://schemas.openxmlformats.org/drawingml/2006/main" noChangeAspect="1"/>
+            </wp:cNvGraphicFramePr>
+            <a:graphic xmlns:a="http://schemas.openxmlformats.org/drawingml/2006/main">
+              <a:graphicData uri="http://schemas.openxmlformats.org/drawingml/2006/picture">
+                <pic:pic xmlns:pic="http://schemas.openxmlformats.org/drawingml/2006/picture">
+                  <pic:nvPicPr>
+                    <pic:cNvPr id="0" name="Picture 1"/>
+                    <pic:cNvPicPr>
+                      <a:picLocks noChangeAspect="1" noChangeArrowheads="1"/>
+                    </pic:cNvPicPr>
+                  </pic:nvPicPr>
+                  <pic:blipFill>
+                    <a:blip r:embed="rId26" cstate="print"/>
+                    <a:srcRect/>
+                    <a:stretch>
+                      <a:fillRect/>
+                    </a:stretch>
+                  </pic:blipFill>
+                  <pic:spPr bwMode="auto">
+                    <a:xfrm>
+                      <a:off x="0" y="0"/>
+                      <a:ext cx="3638550" cy="3171825"/>
+                    </a:xfrm>
+                    <a:prstGeom prst="rect">
+                      <a:avLst/>
+                    </a:prstGeom>
+                    <a:noFill/>
+                    <a:ln w="9525">
+                      <a:noFill/>
+                      <a:miter lim="800000"/>
+                      <a:headEnd/>
+                      <a:tailEnd/>
+                    </a:ln>
+                  </pic:spPr>
+                </pic:pic>
+              </a:graphicData>
+            </a:graphic>
+          </wp:inline>
+        </w:drawing>
+      </w:r>
+    </w:p>
+    <w:p>
+      <w:pPr>
+        <w:rPr>
+          <w:lang w:val="en-US"/>
+        </w:rPr>
+      </w:pPr>
+      <w:r>
+        <w:rPr>
+          <w:lang w:val="en-US"/>
+        </w:rPr>
+        <w:t>Answers can be multiple choice.  For a condition, you will want multiple choice, with values true and false:</w:t>
+      </w:r>
+    </w:p>
+    <w:p>
+      <w:pPr>
+        <w:rPr>
+          <w:lang w:val="en-US"/>
+        </w:rPr>
+      </w:pPr>
+      <w:r>
+        <w:rPr>
+          <w:noProof/>
+          <w:lang w:eastAsia="en-AU"/>
+        </w:rPr>
+        <w:lastRenderedPageBreak/>
+        <w:drawing>
+          <wp:inline distT="0" distB="0" distL="0" distR="0">
+            <wp:extent cx="3762375" cy="2838450"/>
+            <wp:effectExtent l="19050" t="0" r="9525" b="0"/>
+            <wp:docPr id="6" name="Picture 4"/>
+            <wp:cNvGraphicFramePr>
+              <a:graphicFrameLocks xmlns:a="http://schemas.openxmlformats.org/drawingml/2006/main" noChangeAspect="1"/>
+            </wp:cNvGraphicFramePr>
+            <a:graphic xmlns:a="http://schemas.openxmlformats.org/drawingml/2006/main">
+              <a:graphicData uri="http://schemas.openxmlformats.org/drawingml/2006/picture">
+                <pic:pic xmlns:pic="http://schemas.openxmlformats.org/drawingml/2006/picture">
+                  <pic:nvPicPr>
+                    <pic:cNvPr id="0" name="Picture 4"/>
+                    <pic:cNvPicPr>
+                      <a:picLocks noChangeAspect="1" noChangeArrowheads="1"/>
+                    </pic:cNvPicPr>
+                  </pic:nvPicPr>
+                  <pic:blipFill>
+                    <a:blip r:embed="rId27" cstate="print"/>
+                    <a:srcRect/>
+                    <a:stretch>
+                      <a:fillRect/>
+                    </a:stretch>
+                  </pic:blipFill>
+                  <pic:spPr bwMode="auto">
+                    <a:xfrm>
+                      <a:off x="0" y="0"/>
+                      <a:ext cx="3762375" cy="2838450"/>
+                    </a:xfrm>
+                    <a:prstGeom prst="rect">
+                      <a:avLst/>
+                    </a:prstGeom>
+                    <a:noFill/>
+                    <a:ln w="9525">
+                      <a:noFill/>
+                      <a:miter lim="800000"/>
+                      <a:headEnd/>
+                      <a:tailEnd/>
+                    </a:ln>
+                  </pic:spPr>
+                </pic:pic>
+              </a:graphicData>
+            </a:graphic>
+          </wp:inline>
+        </w:drawing>
+      </w:r>
+    </w:p>
+    <w:p>
+      <w:pPr>
+        <w:rPr>
+          <w:lang w:val="en-US"/>
+        </w:rPr>
+      </w:pPr>
+      <w:r>
+        <w:rPr>
+          <w:lang w:val="en-US"/>
+        </w:rPr>
+        <w:t>(If the user chooses "true", the conditional content control will be retained)</w:t>
+      </w:r>
+    </w:p>
+    <w:p>
+      <w:pPr>
+        <w:rPr>
+          <w:lang w:val="en-US"/>
+        </w:rPr>
+      </w:pPr>
+    </w:p>
+    <w:p>
+      <w:pPr>
+        <w:pStyle w:val="Heading1"/>
+        <w:rPr>
+          <w:lang w:val="en-US"/>
+        </w:rPr>
+      </w:pPr>
+      <w:r>
+        <w:rPr>
+          <w:lang w:val="en-US"/>
+        </w:rPr>
+        <w:t>Macro Injection</w:t>
+      </w:r>
+    </w:p>
+    <w:p>
+      <w:pPr>
+        <w:rPr>
+          <w:lang w:val="en-US"/>
+        </w:rPr>
+      </w:pPr>
+      <w:r>
+        <w:rPr>
+          <w:lang w:val="en-US"/>
+        </w:rPr>
+        <w:t>A docx with questions embedded in it can be processed interactively, in various ways, for example:</w:t>
+      </w:r>
+    </w:p>
+    <w:p>
+      <w:pPr>
+        <w:pStyle w:val="ListParagraph"/>
+        <w:numPr>
+          <w:ilvl w:val="0"/>
+          <w:numId w:val="6"/>
+        </w:numPr>
+        <w:rPr>
+          <w:lang w:val="en-US"/>
+        </w:rPr>
+      </w:pPr>
+      <w:r>
+        <w:rPr>
+          <w:lang w:val="en-US"/>
+        </w:rPr>
+        <w:t>via a macro embedded in the docx</w:t>
+      </w:r>
+    </w:p>
+    <w:p>
+      <w:pPr>
+        <w:pStyle w:val="ListParagraph"/>
+        <w:numPr>
+          <w:ilvl w:val="0"/>
+          <w:numId w:val="6"/>
+        </w:numPr>
+        <w:rPr>
+          <w:lang w:val="en-US"/>
+        </w:rPr>
+      </w:pPr>
+      <w:r>
+        <w:rPr>
+          <w:lang w:val="en-US"/>
+        </w:rPr>
+        <w:t xml:space="preserve">via a web-based application </w:t>
+      </w:r>
+    </w:p>
+    <w:p>
+      <w:pPr>
+        <w:rPr>
+          <w:lang w:val="en-US"/>
+        </w:rPr>
+      </w:pPr>
+      <w:r>
+        <w:rPr>
+          <w:lang w:val="en-US"/>
+        </w:rPr>
+        <w:t>The Add-In can inject a suitable macro into the docx.  This macro is set to execute when the document is opened.</w:t>
+      </w:r>
+    </w:p>
+    <w:p>
+      <w:pPr>
+        <w:rPr>
+          <w:lang w:val="en-US"/>
+        </w:rPr>
+      </w:pPr>
+      <w:r>
+        <w:rPr>
+          <w:lang w:val="en-US"/>
+        </w:rPr>
+        <w:t>To inject the macro, click the "Inject Macro" button on the toolbar:</w:t>
+      </w:r>
+    </w:p>
+    <w:p>
+      <w:pPr>
+        <w:rPr>
+          <w:lang w:val="en-US"/>
+        </w:rPr>
+      </w:pPr>
+      <w:r>
+        <w:rPr>
+          <w:noProof/>
+          <w:lang w:eastAsia="en-AU"/>
+        </w:rPr>
+        <w:drawing>
+          <wp:inline distT="0" distB="0" distL="0" distR="0">
+            <wp:extent cx="2009775" cy="704850"/>
+            <wp:effectExtent l="19050" t="0" r="9525" b="0"/>
+            <wp:docPr id="8" name="Picture 7"/>
+            <wp:cNvGraphicFramePr>
+              <a:graphicFrameLocks xmlns:a="http://schemas.openxmlformats.org/drawingml/2006/main" noChangeAspect="1"/>
+            </wp:cNvGraphicFramePr>
+            <a:graphic xmlns:a="http://schemas.openxmlformats.org/drawingml/2006/main">
+              <a:graphicData uri="http://schemas.openxmlformats.org/drawingml/2006/picture">
+                <pic:pic xmlns:pic="http://schemas.openxmlformats.org/drawingml/2006/picture">
+                  <pic:nvPicPr>
+                    <pic:cNvPr id="0" name="Picture 7"/>
+                    <pic:cNvPicPr>
+                      <a:picLocks noChangeAspect="1" noChangeArrowheads="1"/>
+                    </pic:cNvPicPr>
+                  </pic:nvPicPr>
+                  <pic:blipFill>
+                    <a:blip r:embed="rId28" cstate="print"/>
+                    <a:srcRect/>
+                    <a:stretch>
+                      <a:fillRect/>
+                    </a:stretch>
+                  </pic:blipFill>
+                  <pic:spPr bwMode="auto">
+                    <a:xfrm>
+                      <a:off x="0" y="0"/>
+                      <a:ext cx="2009775" cy="704850"/>
+                    </a:xfrm>
+                    <a:prstGeom prst="rect">
+                      <a:avLst/>
+                    </a:prstGeom>
+                    <a:noFill/>
+                    <a:ln w="9525">
+                      <a:noFill/>
+                      <a:miter lim="800000"/>
+                      <a:headEnd/>
+                      <a:tailEnd/>
+                    </a:ln>
+                  </pic:spPr>
+                </pic:pic>
+              </a:graphicData>
+            </a:graphic>
+          </wp:inline>
+        </w:drawing>
+      </w:r>
+    </w:p>
+    <w:p>
+      <w:pPr>
+        <w:rPr>
+          <w:lang w:val="en-US"/>
+        </w:rPr>
+      </w:pPr>
+      <w:r>
+        <w:rPr>
+          <w:lang w:val="en-US"/>
+        </w:rPr>
+        <w:t>This will prompt you to save your document as a docm (a macro-enabled docx).  Note that this operation cannot be performed if the document is already a docm.</w:t>
+      </w:r>
+    </w:p>
+    <w:p>
+      <w:pPr>
+        <w:rPr>
+          <w:lang w:val="en-US"/>
+        </w:rPr>
+      </w:pPr>
+      <w:r>
+        <w:rPr>
+          <w:lang w:val="en-US"/>
+        </w:rPr>
+        <w:t>Once complete, you can distribute the docm to end users. The macro will run on opening (provided the user allows), enabling the end user to create a customised document.  For further information, please see the macro_walkthrough document.</w:t>
+      </w:r>
+    </w:p>
+    <w:p>
+      <w:pPr>
+        <w:pStyle w:val="Heading1"/>
+        <w:rPr>
+          <w:lang w:val="en-US"/>
+        </w:rPr>
+      </w:pPr>
+      <w:r>
+        <w:rPr>
+          <w:lang w:val="en-US"/>
+        </w:rPr>
         <w:t>Questions/Comments</w:t>
       </w:r>
     </w:p>
@@ -1682,6 +2232,119 @@
 <file path=word/numbering.xml><?xml version="1.0" encoding="utf-8"?>
 <w:numbering xmlns:ve="http://schemas.openxmlformats.org/markup-compatibility/2006" xmlns:o="urn:schemas-microsoft-com:office:office" xmlns:r="http://schemas.openxmlformats.org/officeDocument/2006/relationships" xmlns:m="http://schemas.openxmlformats.org/officeDocument/2006/math" xmlns:v="urn:schemas-microsoft-com:vml" xmlns:wp="http://schemas.openxmlformats.org/drawingml/2006/wordprocessingDrawing" xmlns:w10="urn:schemas-microsoft-com:office:word" xmlns:w="http://schemas.openxmlformats.org/wordprocessingml/2006/main" xmlns:wne="http://schemas.microsoft.com/office/word/2006/wordml">
   <w:abstractNum w:abstractNumId="0">
+    <w:nsid w:val="0C681C0B"/>
+    <w:multiLevelType w:val="hybridMultilevel"/>
+    <w:tmpl w:val="F6F6D62A"/>
+    <w:lvl w:ilvl="0" w:tplc="0C090001">
+      <w:start w:val="1"/>
+      <w:numFmt w:val="bullet"/>
+      <w:lvlText w:val=""/>
+      <w:lvlJc w:val="left"/>
+      <w:pPr>
+        <w:ind w:left="720" w:hanging="360"/>
+      </w:pPr>
+      <w:rPr>
+        <w:rFonts w:ascii="Symbol" w:hAnsi="Symbol" w:hint="default"/>
+      </w:rPr>
+    </w:lvl>
+    <w:lvl w:ilvl="1" w:tplc="0C090003" w:tentative="1">
+      <w:start w:val="1"/>
+      <w:numFmt w:val="bullet"/>
+      <w:lvlText w:val="o"/>
+      <w:lvlJc w:val="left"/>
+      <w:pPr>
+        <w:ind w:left="1440" w:hanging="360"/>
+      </w:pPr>
+      <w:rPr>
+        <w:rFonts w:ascii="Courier New" w:hAnsi="Courier New" w:cs="Courier New" w:hint="default"/>
+      </w:rPr>
+    </w:lvl>
+    <w:lvl w:ilvl="2" w:tplc="0C090005" w:tentative="1">
+      <w:start w:val="1"/>
+      <w:numFmt w:val="bullet"/>
+      <w:lvlText w:val=""/>
+      <w:lvlJc w:val="left"/>
+      <w:pPr>
+        <w:ind w:left="2160" w:hanging="360"/>
+      </w:pPr>
+      <w:rPr>
+        <w:rFonts w:ascii="Wingdings" w:hAnsi="Wingdings" w:hint="default"/>
+      </w:rPr>
+    </w:lvl>
+    <w:lvl w:ilvl="3" w:tplc="0C090001" w:tentative="1">
+      <w:start w:val="1"/>
+      <w:numFmt w:val="bullet"/>
+      <w:lvlText w:val=""/>
+      <w:lvlJc w:val="left"/>
+      <w:pPr>
+        <w:ind w:left="2880" w:hanging="360"/>
+      </w:pPr>
+      <w:rPr>
+        <w:rFonts w:ascii="Symbol" w:hAnsi="Symbol" w:hint="default"/>
+      </w:rPr>
+    </w:lvl>
+    <w:lvl w:ilvl="4" w:tplc="0C090003" w:tentative="1">
+      <w:start w:val="1"/>
+      <w:numFmt w:val="bullet"/>
+      <w:lvlText w:val="o"/>
+      <w:lvlJc w:val="left"/>
+      <w:pPr>
+        <w:ind w:left="3600" w:hanging="360"/>
+      </w:pPr>
+      <w:rPr>
+        <w:rFonts w:ascii="Courier New" w:hAnsi="Courier New" w:cs="Courier New" w:hint="default"/>
+      </w:rPr>
+    </w:lvl>
+    <w:lvl w:ilvl="5" w:tplc="0C090005" w:tentative="1">
+      <w:start w:val="1"/>
+      <w:numFmt w:val="bullet"/>
+      <w:lvlText w:val=""/>
+      <w:lvlJc w:val="left"/>
+      <w:pPr>
+        <w:ind w:left="4320" w:hanging="360"/>
+      </w:pPr>
+      <w:rPr>
+        <w:rFonts w:ascii="Wingdings" w:hAnsi="Wingdings" w:hint="default"/>
+      </w:rPr>
+    </w:lvl>
+    <w:lvl w:ilvl="6" w:tplc="0C090001" w:tentative="1">
+      <w:start w:val="1"/>
+      <w:numFmt w:val="bullet"/>
+      <w:lvlText w:val=""/>
+      <w:lvlJc w:val="left"/>
+      <w:pPr>
+        <w:ind w:left="5040" w:hanging="360"/>
+      </w:pPr>
+      <w:rPr>
+        <w:rFonts w:ascii="Symbol" w:hAnsi="Symbol" w:hint="default"/>
+      </w:rPr>
+    </w:lvl>
+    <w:lvl w:ilvl="7" w:tplc="0C090003" w:tentative="1">
+      <w:start w:val="1"/>
+      <w:numFmt w:val="bullet"/>
+      <w:lvlText w:val="o"/>
+      <w:lvlJc w:val="left"/>
+      <w:pPr>
+        <w:ind w:left="5760" w:hanging="360"/>
+      </w:pPr>
+      <w:rPr>
+        <w:rFonts w:ascii="Courier New" w:hAnsi="Courier New" w:cs="Courier New" w:hint="default"/>
+      </w:rPr>
+    </w:lvl>
+    <w:lvl w:ilvl="8" w:tplc="0C090005" w:tentative="1">
+      <w:start w:val="1"/>
+      <w:numFmt w:val="bullet"/>
+      <w:lvlText w:val=""/>
+      <w:lvlJc w:val="left"/>
+      <w:pPr>
+        <w:ind w:left="6480" w:hanging="360"/>
+      </w:pPr>
+      <w:rPr>
+        <w:rFonts w:ascii="Wingdings" w:hAnsi="Wingdings" w:hint="default"/>
+      </w:rPr>
+    </w:lvl>
+  </w:abstractNum>
+  <w:abstractNum w:abstractNumId="1">
     <w:nsid w:val="32290B5C"/>
     <w:multiLevelType w:val="hybridMultilevel"/>
     <w:tmpl w:val="F5346470"/>
@@ -1794,7 +2457,7 @@
       </w:rPr>
     </w:lvl>
   </w:abstractNum>
-  <w:abstractNum w:abstractNumId="1">
+  <w:abstractNum w:abstractNumId="2">
     <w:nsid w:val="3EBB59DB"/>
     <w:multiLevelType w:val="hybridMultilevel"/>
     <w:tmpl w:val="BFF6E856"/>
@@ -1907,7 +2570,7 @@
       </w:rPr>
     </w:lvl>
   </w:abstractNum>
-  <w:abstractNum w:abstractNumId="2">
+  <w:abstractNum w:abstractNumId="3">
     <w:nsid w:val="47507B19"/>
     <w:multiLevelType w:val="hybridMultilevel"/>
     <w:tmpl w:val="8FBCB970"/>
@@ -2020,7 +2683,7 @@
       </w:rPr>
     </w:lvl>
   </w:abstractNum>
-  <w:abstractNum w:abstractNumId="3">
+  <w:abstractNum w:abstractNumId="4">
     <w:nsid w:val="4B9B4085"/>
     <w:multiLevelType w:val="hybridMultilevel"/>
     <w:tmpl w:val="F782B6A6"/>
@@ -2106,17 +2769,136 @@
       </w:pPr>
     </w:lvl>
   </w:abstractNum>
+  <w:abstractNum w:abstractNumId="5">
+    <w:nsid w:val="69510F82"/>
+    <w:multiLevelType w:val="hybridMultilevel"/>
+    <w:tmpl w:val="1C3ED11C"/>
+    <w:lvl w:ilvl="0" w:tplc="0C090001">
+      <w:start w:val="1"/>
+      <w:numFmt w:val="bullet"/>
+      <w:lvlText w:val=""/>
+      <w:lvlJc w:val="left"/>
+      <w:pPr>
+        <w:ind w:left="750" w:hanging="360"/>
+      </w:pPr>
+      <w:rPr>
+        <w:rFonts w:ascii="Symbol" w:hAnsi="Symbol" w:hint="default"/>
+      </w:rPr>
+    </w:lvl>
+    <w:lvl w:ilvl="1" w:tplc="0C090003" w:tentative="1">
+      <w:start w:val="1"/>
+      <w:numFmt w:val="bullet"/>
+      <w:lvlText w:val="o"/>
+      <w:lvlJc w:val="left"/>
+      <w:pPr>
+        <w:ind w:left="1470" w:hanging="360"/>
+      </w:pPr>
+      <w:rPr>
+        <w:rFonts w:ascii="Courier New" w:hAnsi="Courier New" w:cs="Courier New" w:hint="default"/>
+      </w:rPr>
+    </w:lvl>
+    <w:lvl w:ilvl="2" w:tplc="0C090005" w:tentative="1">
+      <w:start w:val="1"/>
+      <w:numFmt w:val="bullet"/>
+      <w:lvlText w:val=""/>
+      <w:lvlJc w:val="left"/>
+      <w:pPr>
+        <w:ind w:left="2190" w:hanging="360"/>
+      </w:pPr>
+      <w:rPr>
+        <w:rFonts w:ascii="Wingdings" w:hAnsi="Wingdings" w:hint="default"/>
+      </w:rPr>
+    </w:lvl>
+    <w:lvl w:ilvl="3" w:tplc="0C090001" w:tentative="1">
+      <w:start w:val="1"/>
+      <w:numFmt w:val="bullet"/>
+      <w:lvlText w:val=""/>
+      <w:lvlJc w:val="left"/>
+      <w:pPr>
+        <w:ind w:left="2910" w:hanging="360"/>
+      </w:pPr>
+      <w:rPr>
+        <w:rFonts w:ascii="Symbol" w:hAnsi="Symbol" w:hint="default"/>
+      </w:rPr>
+    </w:lvl>
+    <w:lvl w:ilvl="4" w:tplc="0C090003" w:tentative="1">
+      <w:start w:val="1"/>
+      <w:numFmt w:val="bullet"/>
+      <w:lvlText w:val="o"/>
+      <w:lvlJc w:val="left"/>
+      <w:pPr>
+        <w:ind w:left="3630" w:hanging="360"/>
+      </w:pPr>
+      <w:rPr>
+        <w:rFonts w:ascii="Courier New" w:hAnsi="Courier New" w:cs="Courier New" w:hint="default"/>
+      </w:rPr>
+    </w:lvl>
+    <w:lvl w:ilvl="5" w:tplc="0C090005" w:tentative="1">
+      <w:start w:val="1"/>
+      <w:numFmt w:val="bullet"/>
+      <w:lvlText w:val=""/>
+      <w:lvlJc w:val="left"/>
+      <w:pPr>
+        <w:ind w:left="4350" w:hanging="360"/>
+      </w:pPr>
+      <w:rPr>
+        <w:rFonts w:ascii="Wingdings" w:hAnsi="Wingdings" w:hint="default"/>
+      </w:rPr>
+    </w:lvl>
+    <w:lvl w:ilvl="6" w:tplc="0C090001" w:tentative="1">
+      <w:start w:val="1"/>
+      <w:numFmt w:val="bullet"/>
+      <w:lvlText w:val=""/>
+      <w:lvlJc w:val="left"/>
+      <w:pPr>
+        <w:ind w:left="5070" w:hanging="360"/>
+      </w:pPr>
+      <w:rPr>
+        <w:rFonts w:ascii="Symbol" w:hAnsi="Symbol" w:hint="default"/>
+      </w:rPr>
+    </w:lvl>
+    <w:lvl w:ilvl="7" w:tplc="0C090003" w:tentative="1">
+      <w:start w:val="1"/>
+      <w:numFmt w:val="bullet"/>
+      <w:lvlText w:val="o"/>
+      <w:lvlJc w:val="left"/>
+      <w:pPr>
+        <w:ind w:left="5790" w:hanging="360"/>
+      </w:pPr>
+      <w:rPr>
+        <w:rFonts w:ascii="Courier New" w:hAnsi="Courier New" w:cs="Courier New" w:hint="default"/>
+      </w:rPr>
+    </w:lvl>
+    <w:lvl w:ilvl="8" w:tplc="0C090005" w:tentative="1">
+      <w:start w:val="1"/>
+      <w:numFmt w:val="bullet"/>
+      <w:lvlText w:val=""/>
+      <w:lvlJc w:val="left"/>
+      <w:pPr>
+        <w:ind w:left="6510" w:hanging="360"/>
+      </w:pPr>
+      <w:rPr>
+        <w:rFonts w:ascii="Wingdings" w:hAnsi="Wingdings" w:hint="default"/>
+      </w:rPr>
+    </w:lvl>
+  </w:abstractNum>
   <w:num w:numId="1">
-    <w:abstractNumId w:val="0"/>
+    <w:abstractNumId w:val="1"/>
   </w:num>
   <w:num w:numId="2">
+    <w:abstractNumId w:val="3"/>
+  </w:num>
+  <w:num w:numId="3">
+    <w:abstractNumId w:val="4"/>
+  </w:num>
+  <w:num w:numId="4">
     <w:abstractNumId w:val="2"/>
   </w:num>
-  <w:num w:numId="3">
-    <w:abstractNumId w:val="3"/>
+  <w:num w:numId="5">
+    <w:abstractNumId w:val="5"/>
   </w:num>
-  <w:num w:numId="4">
-    <w:abstractNumId w:val="1"/>
+  <w:num w:numId="6">
+    <w:abstractNumId w:val="0"/>
   </w:num>
 </w:numbering>
 </file>
@@ -2742,11 +3524,23 @@
 </file>
 
 <file path=customXml/item1.xml><?xml version="1.0" encoding="utf-8"?>
-<conditions/>
+<questions/>
+</file>
+
+<file path=customXml/item10.xml><?xml version="1.0" encoding="utf-8"?>
+<xpaths/>
+</file>
+
+<file path=customXml/item11.xml><?xml version="1.0" encoding="utf-8"?>
+<xpaths/>
+</file>
+
+<file path=customXml/item12.xml><?xml version="1.0" encoding="utf-8"?>
+<mypart/>
 </file>
 
 <file path=customXml/item2.xml><?xml version="1.0" encoding="utf-8"?>
-<xpaths/>
+<conditions/>
 </file>
 
 <file path=customXml/item3.xml><?xml version="1.0" encoding="utf-8"?>
@@ -2762,61 +3556,89 @@
 </file>
 
 <file path=customXml/item6.xml><?xml version="1.0" encoding="utf-8"?>
+<questions/>
+</file>
+
+<file path=customXml/item7.xml><?xml version="1.0" encoding="utf-8"?>
 <xpaths/>
 </file>
 
-<file path=customXml/item7.xml><?xml version="1.0" encoding="utf-8"?>
+<file path=customXml/item8.xml><?xml version="1.0" encoding="utf-8"?>
 <conditions/>
 </file>
 
-<file path=customXml/item8.xml><?xml version="1.0" encoding="utf-8"?>
-<questions/>
+<file path=customXml/item9.xml><?xml version="1.0" encoding="utf-8"?>
+<conditions/>
 </file>
 
 <file path=customXml/itemProps1.xml><?xml version="1.0" encoding="utf-8"?>
-<ds:datastoreItem xmlns:ds="http://schemas.openxmlformats.org/officeDocument/2006/customXml" ds:itemID="{A00E7546-6D85-44FC-A9CB-3D31E3941380}">
+<ds:datastoreItem xmlns:ds="http://schemas.openxmlformats.org/officeDocument/2006/customXml" ds:itemID="{1173A749-B241-4E7F-A0FC-24E3C89FB9F1}">
+  <ds:schemaRefs/>
+</ds:datastoreItem>
+</file>
+
+<file path=customXml/itemProps10.xml><?xml version="1.0" encoding="utf-8"?>
+<ds:datastoreItem xmlns:ds="http://schemas.openxmlformats.org/officeDocument/2006/customXml" ds:itemID="{E3F0C8F8-C56D-4E97-B05E-F107DC623BED}">
+  <ds:schemaRefs/>
+</ds:datastoreItem>
+</file>
+
+<file path=customXml/itemProps11.xml><?xml version="1.0" encoding="utf-8"?>
+<ds:datastoreItem xmlns:ds="http://schemas.openxmlformats.org/officeDocument/2006/customXml" ds:itemID="{8CE3A74F-3BAC-4665-9718-C030B8D03EEC}">
+  <ds:schemaRefs/>
+</ds:datastoreItem>
+</file>
+
+<file path=customXml/itemProps12.xml><?xml version="1.0" encoding="utf-8"?>
+<ds:datastoreItem xmlns:ds="http://schemas.openxmlformats.org/officeDocument/2006/customXml" ds:itemID="{ABDB46B3-8111-4D72-8394-C4DFE5D88951}">
   <ds:schemaRefs/>
 </ds:datastoreItem>
 </file>
 
 <file path=customXml/itemProps2.xml><?xml version="1.0" encoding="utf-8"?>
-<ds:datastoreItem xmlns:ds="http://schemas.openxmlformats.org/officeDocument/2006/customXml" ds:itemID="{8CE3A74F-3BAC-4665-9718-C030B8D03EEC}">
+<ds:datastoreItem xmlns:ds="http://schemas.openxmlformats.org/officeDocument/2006/customXml" ds:itemID="{A9F867F0-1963-4827-A04D-3359BD4C0F0B}">
   <ds:schemaRefs/>
 </ds:datastoreItem>
 </file>
 
 <file path=customXml/itemProps3.xml><?xml version="1.0" encoding="utf-8"?>
+<ds:datastoreItem xmlns:ds="http://schemas.openxmlformats.org/officeDocument/2006/customXml" ds:itemID="{5619818B-AC3A-4FBF-8181-BEAF69DD9638}">
+  <ds:schemaRefs/>
+</ds:datastoreItem>
+</file>
+
+<file path=customXml/itemProps4.xml><?xml version="1.0" encoding="utf-8"?>
+<ds:datastoreItem xmlns:ds="http://schemas.openxmlformats.org/officeDocument/2006/customXml" ds:itemID="{0CF01ABC-6A28-4BA4-8D53-BCA8A8BB281B}">
+  <ds:schemaRefs/>
+</ds:datastoreItem>
+</file>
+
+<file path=customXml/itemProps5.xml><?xml version="1.0" encoding="utf-8"?>
 <ds:datastoreItem xmlns:ds="http://schemas.openxmlformats.org/officeDocument/2006/customXml" ds:itemID="{508BCC3E-56DD-49BE-96DD-2D594C5CE366}">
   <ds:schemaRefs/>
 </ds:datastoreItem>
 </file>
 
-<file path=customXml/itemProps4.xml><?xml version="1.0" encoding="utf-8"?>
-<ds:datastoreItem xmlns:ds="http://schemas.openxmlformats.org/officeDocument/2006/customXml" ds:itemID="{1173A749-B241-4E7F-A0FC-24E3C89FB9F1}">
+<file path=customXml/itemProps6.xml><?xml version="1.0" encoding="utf-8"?>
+<ds:datastoreItem xmlns:ds="http://schemas.openxmlformats.org/officeDocument/2006/customXml" ds:itemID="{7A655B8E-64B9-485A-B73F-2AA0C3608D88}">
   <ds:schemaRefs/>
 </ds:datastoreItem>
 </file>
 
-<file path=customXml/itemProps5.xml><?xml version="1.0" encoding="utf-8"?>
-<ds:datastoreItem xmlns:ds="http://schemas.openxmlformats.org/officeDocument/2006/customXml" ds:itemID="{5619818B-AC3A-4FBF-8181-BEAF69DD9638}">
-  <ds:schemaRefs/>
-</ds:datastoreItem>
-</file>
-
-<file path=customXml/itemProps6.xml><?xml version="1.0" encoding="utf-8"?>
+<file path=customXml/itemProps7.xml><?xml version="1.0" encoding="utf-8"?>
 <ds:datastoreItem xmlns:ds="http://schemas.openxmlformats.org/officeDocument/2006/customXml" ds:itemID="{2B7958E0-198E-4C8D-AE0E-6F2680FD54E6}">
   <ds:schemaRefs/>
 </ds:datastoreItem>
 </file>
 
-<file path=customXml/itemProps7.xml><?xml version="1.0" encoding="utf-8"?>
-<ds:datastoreItem xmlns:ds="http://schemas.openxmlformats.org/officeDocument/2006/customXml" ds:itemID="{A9F867F0-1963-4827-A04D-3359BD4C0F0B}">
+<file path=customXml/itemProps8.xml><?xml version="1.0" encoding="utf-8"?>
+<ds:datastoreItem xmlns:ds="http://schemas.openxmlformats.org/officeDocument/2006/customXml" ds:itemID="{6F538E0F-7F01-4EA3-BB13-F0A8D76B1805}">
   <ds:schemaRefs/>
 </ds:datastoreItem>
 </file>
 
-<file path=customXml/itemProps8.xml><?xml version="1.0" encoding="utf-8"?>
-<ds:datastoreItem xmlns:ds="http://schemas.openxmlformats.org/officeDocument/2006/customXml" ds:itemID="{7A655B8E-64B9-485A-B73F-2AA0C3608D88}">
+<file path=customXml/itemProps9.xml><?xml version="1.0" encoding="utf-8"?>
+<ds:datastoreItem xmlns:ds="http://schemas.openxmlformats.org/officeDocument/2006/customXml" ds:itemID="{A00E7546-6D85-44FC-A9CB-3D31E3941380}">
   <ds:schemaRefs/>
 </ds:datastoreItem>
 </file>
</xml_diff>

<commit_message>
Convenience buttons to add plain|rich text control for bin, repeat, condition.
</commit_message>
<xml_diff>
--- a/docx4j/sample-docs/databinding/WordAddIn_walkthrough.docx
+++ b/docx4j/sample-docs/databinding/WordAddIn_walkthrough.docx
@@ -136,7 +136,7 @@
         </w:rPr>
         <w:t xml:space="preserve"> It implements the architecture described in </w:t>
       </w:r>
-      <w:hyperlink r:id="rId17" w:history="1">
+      <w:hyperlink r:id="rId18" w:history="1">
         <w:r>
           <w:rPr>
             <w:rStyle w:val="Hyperlink"/>
@@ -535,7 +535,7 @@
                     </pic:cNvPicPr>
                   </pic:nvPicPr>
                   <pic:blipFill>
-                    <a:blip r:embed="rId18" cstate="print"/>
+                    <a:blip r:embed="rId19" cstate="print"/>
                     <a:srcRect/>
                     <a:stretch>
                       <a:fillRect/>
@@ -606,7 +606,7 @@
                     </pic:cNvPicPr>
                   </pic:nvPicPr>
                   <pic:blipFill>
-                    <a:blip r:embed="rId19" cstate="print"/>
+                    <a:blip r:embed="rId20" cstate="print"/>
                     <a:srcRect/>
                     <a:stretch>
                       <a:fillRect/>
@@ -645,7 +645,7 @@
         <w:rPr>
           <w:lang w:val="en-US"/>
         </w:rPr>
-        <w:t>You can do that with a new empty docx, or with an existing docx (with or without content controls - but not content controls which are already bound, yet).</w:t>
+        <w:t>You can do that with a new empty docx, or with an existing docx (with or without content controls).</w:t>
       </w:r>
     </w:p>
     <w:p>
@@ -690,7 +690,7 @@
                     </pic:cNvPicPr>
                   </pic:nvPicPr>
                   <pic:blipFill>
-                    <a:blip r:embed="rId20" cstate="print"/>
+                    <a:blip r:embed="rId21" cstate="print"/>
                     <a:srcRect/>
                     <a:stretch>
                       <a:fillRect/>
@@ -729,7 +729,73 @@
         <w:rPr>
           <w:lang w:val="en-US"/>
         </w:rPr>
-        <w:t>For simplicity, answer "no".</w:t>
+        <w:t xml:space="preserve">For simplicity, answer "no".  (For the "yes" case, see </w:t>
+      </w:r>
+      <w:fldSimple w:instr=" REF _Ref276540878 \h  \* MERGEFORMAT ">
+        <w:r>
+          <w:rPr>
+            <w:b/>
+            <w:i/>
+            <w:lang w:val="en-US"/>
+          </w:rPr>
+          <w:t>Interactive Processing</w:t>
+        </w:r>
+      </w:fldSimple>
+      <w:r>
+        <w:rPr>
+          <w:b/>
+          <w:i/>
+          <w:lang w:val="en-US"/>
+        </w:rPr>
+        <w:t xml:space="preserve"> </w:t>
+      </w:r>
+      <w:r>
+        <w:rPr>
+          <w:lang w:val="en-US"/>
+        </w:rPr>
+        <w:t xml:space="preserve">on page </w:t>
+      </w:r>
+      <w:r>
+        <w:rPr>
+          <w:lang w:val="en-US"/>
+        </w:rPr>
+        <w:fldChar w:fldCharType="begin"/>
+      </w:r>
+      <w:r>
+        <w:rPr>
+          <w:lang w:val="en-US"/>
+        </w:rPr>
+        <w:instrText xml:space="preserve"> PAGEREF _Ref276540878 \h </w:instrText>
+      </w:r>
+      <w:r>
+        <w:rPr>
+          <w:lang w:val="en-US"/>
+        </w:rPr>
+      </w:r>
+      <w:r>
+        <w:rPr>
+          <w:lang w:val="en-US"/>
+        </w:rPr>
+        <w:fldChar w:fldCharType="separate"/>
+      </w:r>
+      <w:r>
+        <w:rPr>
+          <w:noProof/>
+          <w:lang w:val="en-US"/>
+        </w:rPr>
+        <w:t>7</w:t>
+      </w:r>
+      <w:r>
+        <w:rPr>
+          <w:lang w:val="en-US"/>
+        </w:rPr>
+        <w:fldChar w:fldCharType="end"/>
+      </w:r>
+      <w:r>
+        <w:rPr>
+          <w:lang w:val="en-US"/>
+        </w:rPr>
+        <w:t xml:space="preserve"> below)</w:t>
       </w:r>
     </w:p>
     <w:p>
@@ -768,8 +834,86 @@
         <w:rPr>
           <w:lang w:val="en-US"/>
         </w:rPr>
+        <w:t>To create a content control, use one of the following buttons:</w:t>
+      </w:r>
+    </w:p>
+    <w:p>
+      <w:pPr>
+        <w:rPr>
+          <w:lang w:val="en-US"/>
+        </w:rPr>
+      </w:pPr>
+      <w:r>
+        <w:rPr>
+          <w:noProof/>
+          <w:lang w:eastAsia="en-AU"/>
+        </w:rPr>
         <w:lastRenderedPageBreak/>
-        <w:t>To create a content control, use the Word Developer ribbon.  If it isn't visible, you can enable it in Word Options.  Note: if you want to do a traditional bind, you should use a plain text control, not a rich text control.</w:t>
+        <w:drawing>
+          <wp:inline distT="0" distB="0" distL="0" distR="0">
+            <wp:extent cx="1504950" cy="742950"/>
+            <wp:effectExtent l="19050" t="0" r="0" b="0"/>
+            <wp:docPr id="9" name="Picture 1"/>
+            <wp:cNvGraphicFramePr>
+              <a:graphicFrameLocks xmlns:a="http://schemas.openxmlformats.org/drawingml/2006/main" noChangeAspect="1"/>
+            </wp:cNvGraphicFramePr>
+            <a:graphic xmlns:a="http://schemas.openxmlformats.org/drawingml/2006/main">
+              <a:graphicData uri="http://schemas.openxmlformats.org/drawingml/2006/picture">
+                <pic:pic xmlns:pic="http://schemas.openxmlformats.org/drawingml/2006/picture">
+                  <pic:nvPicPr>
+                    <pic:cNvPr id="0" name="Picture 1"/>
+                    <pic:cNvPicPr>
+                      <a:picLocks noChangeAspect="1" noChangeArrowheads="1"/>
+                    </pic:cNvPicPr>
+                  </pic:nvPicPr>
+                  <pic:blipFill>
+                    <a:blip r:embed="rId22" cstate="print"/>
+                    <a:srcRect/>
+                    <a:stretch>
+                      <a:fillRect/>
+                    </a:stretch>
+                  </pic:blipFill>
+                  <pic:spPr bwMode="auto">
+                    <a:xfrm>
+                      <a:off x="0" y="0"/>
+                      <a:ext cx="1504950" cy="742950"/>
+                    </a:xfrm>
+                    <a:prstGeom prst="rect">
+                      <a:avLst/>
+                    </a:prstGeom>
+                    <a:noFill/>
+                    <a:ln w="9525">
+                      <a:noFill/>
+                      <a:miter lim="800000"/>
+                      <a:headEnd/>
+                      <a:tailEnd/>
+                    </a:ln>
+                  </pic:spPr>
+                </pic:pic>
+              </a:graphicData>
+            </a:graphic>
+          </wp:inline>
+        </w:drawing>
+      </w:r>
+    </w:p>
+    <w:p>
+      <w:pPr>
+        <w:rPr>
+          <w:lang w:val="en-US"/>
+        </w:rPr>
+      </w:pPr>
+    </w:p>
+    <w:p>
+      <w:pPr>
+        <w:rPr>
+          <w:lang w:val="en-US"/>
+        </w:rPr>
+      </w:pPr>
+      <w:r>
+        <w:rPr>
+          <w:lang w:val="en-US"/>
+        </w:rPr>
+        <w:t>(Alternatively, you can use the Word Developer ribbon.  If it isn't visible, you can enable it in Word Options.  Note: if you want to do a traditional bind, Word requires that you must use a plain text control, not a rich text control. The Add-In will offer to convert, if necessary.)</w:t>
       </w:r>
     </w:p>
     <w:p>
@@ -814,7 +958,7 @@
                     </pic:cNvPicPr>
                   </pic:nvPicPr>
                   <pic:blipFill>
-                    <a:blip r:embed="rId21" cstate="print"/>
+                    <a:blip r:embed="rId23" cstate="print"/>
                     <a:srcRect/>
                     <a:stretch>
                       <a:fillRect/>
@@ -1037,6 +1181,7 @@
         <w:rPr>
           <w:lang w:val="en-US"/>
         </w:rPr>
+        <w:lastRenderedPageBreak/>
         <w:t>When you press the "Bind this.." button, Word may pause for a few seconds as our editors load.  This will only happen once (per docx open).</w:t>
       </w:r>
     </w:p>
@@ -1064,7 +1209,6 @@
           <w:noProof/>
           <w:lang w:eastAsia="en-AU"/>
         </w:rPr>
-        <w:lastRenderedPageBreak/>
         <w:drawing>
           <wp:inline distT="0" distB="0" distL="0" distR="0">
             <wp:extent cx="2705100" cy="4819650"/>
@@ -1083,7 +1227,7 @@
                     </pic:cNvPicPr>
                   </pic:nvPicPr>
                   <pic:blipFill>
-                    <a:blip r:embed="rId22" cstate="print"/>
+                    <a:blip r:embed="rId24" cstate="print"/>
                     <a:srcRect/>
                     <a:stretch>
                       <a:fillRect/>
@@ -1201,6 +1345,7 @@
         <w:rPr>
           <w:lang w:val="en-US"/>
         </w:rPr>
+        <w:lastRenderedPageBreak/>
         <w:t>The first is using the simple condition editor:</w:t>
       </w:r>
     </w:p>
@@ -1215,7 +1360,6 @@
           <w:noProof/>
           <w:lang w:eastAsia="en-AU"/>
         </w:rPr>
-        <w:lastRenderedPageBreak/>
         <w:drawing>
           <wp:inline distT="0" distB="0" distL="0" distR="0">
             <wp:extent cx="2676525" cy="5648325"/>
@@ -1234,7 +1378,7 @@
                     </pic:cNvPicPr>
                   </pic:nvPicPr>
                   <pic:blipFill>
-                    <a:blip r:embed="rId23" cstate="print"/>
+                    <a:blip r:embed="rId25" cstate="print"/>
                     <a:srcRect/>
                     <a:stretch>
                       <a:fillRect/>
@@ -1333,7 +1477,7 @@
                     </pic:cNvPicPr>
                   </pic:nvPicPr>
                   <pic:blipFill>
-                    <a:blip r:embed="rId24" cstate="print"/>
+                    <a:blip r:embed="rId26" cstate="print"/>
                     <a:srcRect/>
                     <a:stretch>
                       <a:fillRect/>
@@ -1445,7 +1589,7 @@
                     </pic:cNvPicPr>
                   </pic:nvPicPr>
                   <pic:blipFill>
-                    <a:blip r:embed="rId25" cstate="print"/>
+                    <a:blip r:embed="rId27" cstate="print"/>
                     <a:srcRect/>
                     <a:stretch>
                       <a:fillRect/>
@@ -1649,12 +1793,14 @@
           <w:lang w:val="en-US"/>
         </w:rPr>
       </w:pPr>
+      <w:bookmarkStart w:id="0" w:name="_Ref276540878"/>
       <w:r>
         <w:rPr>
           <w:lang w:val="en-US"/>
         </w:rPr>
         <w:t>Interactive Processing</w:t>
       </w:r>
+      <w:bookmarkEnd w:id="0"/>
     </w:p>
     <w:p>
       <w:pPr>
@@ -1706,7 +1852,7 @@
                     </pic:cNvPicPr>
                   </pic:nvPicPr>
                   <pic:blipFill>
-                    <a:blip r:embed="rId19" cstate="print"/>
+                    <a:blip r:embed="rId20" cstate="print"/>
                     <a:srcRect/>
                     <a:stretch>
                       <a:fillRect/>
@@ -1777,7 +1923,7 @@
                     </pic:cNvPicPr>
                   </pic:nvPicPr>
                   <pic:blipFill>
-                    <a:blip r:embed="rId20" cstate="print"/>
+                    <a:blip r:embed="rId21" cstate="print"/>
                     <a:srcRect/>
                     <a:stretch>
                       <a:fillRect/>
@@ -1861,7 +2007,7 @@
                     </pic:cNvPicPr>
                   </pic:nvPicPr>
                   <pic:blipFill>
-                    <a:blip r:embed="rId26" cstate="print"/>
+                    <a:blip r:embed="rId28" cstate="print"/>
                     <a:srcRect/>
                     <a:stretch>
                       <a:fillRect/>
@@ -1933,7 +2079,7 @@
                     </pic:cNvPicPr>
                   </pic:nvPicPr>
                   <pic:blipFill>
-                    <a:blip r:embed="rId27" cstate="print"/>
+                    <a:blip r:embed="rId29" cstate="print"/>
                     <a:srcRect/>
                     <a:stretch>
                       <a:fillRect/>
@@ -2100,7 +2246,7 @@
                     </pic:cNvPicPr>
                   </pic:nvPicPr>
                   <pic:blipFill>
-                    <a:blip r:embed="rId28" cstate="print"/>
+                    <a:blip r:embed="rId30" cstate="print"/>
                     <a:srcRect/>
                     <a:stretch>
                       <a:fillRect/>
@@ -3524,7 +3670,7 @@
 </file>
 
 <file path=customXml/item1.xml><?xml version="1.0" encoding="utf-8"?>
-<questions/>
+<conditions/>
 </file>
 
 <file path=customXml/item10.xml><?xml version="1.0" encoding="utf-8"?>
@@ -3532,27 +3678,31 @@
 </file>
 
 <file path=customXml/item11.xml><?xml version="1.0" encoding="utf-8"?>
+<questions/>
+</file>
+
+<file path=customXml/item12.xml><?xml version="1.0" encoding="utf-8"?>
+<conditions/>
+</file>
+
+<file path=customXml/item13.xml><?xml version="1.0" encoding="utf-8"?>
+<b:Sources xmlns:b="http://schemas.openxmlformats.org/officeDocument/2006/bibliography" xmlns="http://schemas.openxmlformats.org/officeDocument/2006/bibliography" SelectedStyle="\APA.XSL" StyleName="APA"/>
+</file>
+
+<file path=customXml/item2.xml><?xml version="1.0" encoding="utf-8"?>
+<mypart/>
+</file>
+
+<file path=customXml/item3.xml><?xml version="1.0" encoding="utf-8"?>
 <xpaths/>
 </file>
 
-<file path=customXml/item12.xml><?xml version="1.0" encoding="utf-8"?>
+<file path=customXml/item4.xml><?xml version="1.0" encoding="utf-8"?>
 <mypart/>
 </file>
 
-<file path=customXml/item2.xml><?xml version="1.0" encoding="utf-8"?>
+<file path=customXml/item5.xml><?xml version="1.0" encoding="utf-8"?>
 <conditions/>
-</file>
-
-<file path=customXml/item3.xml><?xml version="1.0" encoding="utf-8"?>
-<mypart/>
-</file>
-
-<file path=customXml/item4.xml><?xml version="1.0" encoding="utf-8"?>
-<questions/>
-</file>
-
-<file path=customXml/item5.xml><?xml version="1.0" encoding="utf-8"?>
-<mypart/>
 </file>
 
 <file path=customXml/item6.xml><?xml version="1.0" encoding="utf-8"?>
@@ -3560,19 +3710,19 @@
 </file>
 
 <file path=customXml/item7.xml><?xml version="1.0" encoding="utf-8"?>
+<questions/>
+</file>
+
+<file path=customXml/item8.xml><?xml version="1.0" encoding="utf-8"?>
 <xpaths/>
 </file>
 
-<file path=customXml/item8.xml><?xml version="1.0" encoding="utf-8"?>
-<conditions/>
-</file>
-
 <file path=customXml/item9.xml><?xml version="1.0" encoding="utf-8"?>
-<conditions/>
+<mypart/>
 </file>
 
 <file path=customXml/itemProps1.xml><?xml version="1.0" encoding="utf-8"?>
-<ds:datastoreItem xmlns:ds="http://schemas.openxmlformats.org/officeDocument/2006/customXml" ds:itemID="{1173A749-B241-4E7F-A0FC-24E3C89FB9F1}">
+<ds:datastoreItem xmlns:ds="http://schemas.openxmlformats.org/officeDocument/2006/customXml" ds:itemID="{6F538E0F-7F01-4EA3-BB13-F0A8D76B1805}">
   <ds:schemaRefs/>
 </ds:datastoreItem>
 </file>
@@ -3584,61 +3734,69 @@
 </file>
 
 <file path=customXml/itemProps11.xml><?xml version="1.0" encoding="utf-8"?>
+<ds:datastoreItem xmlns:ds="http://schemas.openxmlformats.org/officeDocument/2006/customXml" ds:itemID="{0CF01ABC-6A28-4BA4-8D53-BCA8A8BB281B}">
+  <ds:schemaRefs/>
+</ds:datastoreItem>
+</file>
+
+<file path=customXml/itemProps12.xml><?xml version="1.0" encoding="utf-8"?>
+<ds:datastoreItem xmlns:ds="http://schemas.openxmlformats.org/officeDocument/2006/customXml" ds:itemID="{A00E7546-6D85-44FC-A9CB-3D31E3941380}">
+  <ds:schemaRefs/>
+</ds:datastoreItem>
+</file>
+
+<file path=customXml/itemProps13.xml><?xml version="1.0" encoding="utf-8"?>
+<ds:datastoreItem xmlns:ds="http://schemas.openxmlformats.org/officeDocument/2006/customXml" ds:itemID="{F674A70D-1CC9-4E90-A158-1AD9E2CC9173}">
+  <ds:schemaRefs>
+    <ds:schemaRef ds:uri="http://schemas.openxmlformats.org/officeDocument/2006/bibliography"/>
+  </ds:schemaRefs>
+</ds:datastoreItem>
+</file>
+
+<file path=customXml/itemProps2.xml><?xml version="1.0" encoding="utf-8"?>
+<ds:datastoreItem xmlns:ds="http://schemas.openxmlformats.org/officeDocument/2006/customXml" ds:itemID="{5619818B-AC3A-4FBF-8181-BEAF69DD9638}">
+  <ds:schemaRefs/>
+</ds:datastoreItem>
+</file>
+
+<file path=customXml/itemProps3.xml><?xml version="1.0" encoding="utf-8"?>
+<ds:datastoreItem xmlns:ds="http://schemas.openxmlformats.org/officeDocument/2006/customXml" ds:itemID="{2B7958E0-198E-4C8D-AE0E-6F2680FD54E6}">
+  <ds:schemaRefs/>
+</ds:datastoreItem>
+</file>
+
+<file path=customXml/itemProps4.xml><?xml version="1.0" encoding="utf-8"?>
+<ds:datastoreItem xmlns:ds="http://schemas.openxmlformats.org/officeDocument/2006/customXml" ds:itemID="{ABDB46B3-8111-4D72-8394-C4DFE5D88951}">
+  <ds:schemaRefs/>
+</ds:datastoreItem>
+</file>
+
+<file path=customXml/itemProps5.xml><?xml version="1.0" encoding="utf-8"?>
+<ds:datastoreItem xmlns:ds="http://schemas.openxmlformats.org/officeDocument/2006/customXml" ds:itemID="{A9F867F0-1963-4827-A04D-3359BD4C0F0B}">
+  <ds:schemaRefs/>
+</ds:datastoreItem>
+</file>
+
+<file path=customXml/itemProps6.xml><?xml version="1.0" encoding="utf-8"?>
+<ds:datastoreItem xmlns:ds="http://schemas.openxmlformats.org/officeDocument/2006/customXml" ds:itemID="{1173A749-B241-4E7F-A0FC-24E3C89FB9F1}">
+  <ds:schemaRefs/>
+</ds:datastoreItem>
+</file>
+
+<file path=customXml/itemProps7.xml><?xml version="1.0" encoding="utf-8"?>
+<ds:datastoreItem xmlns:ds="http://schemas.openxmlformats.org/officeDocument/2006/customXml" ds:itemID="{7A655B8E-64B9-485A-B73F-2AA0C3608D88}">
+  <ds:schemaRefs/>
+</ds:datastoreItem>
+</file>
+
+<file path=customXml/itemProps8.xml><?xml version="1.0" encoding="utf-8"?>
 <ds:datastoreItem xmlns:ds="http://schemas.openxmlformats.org/officeDocument/2006/customXml" ds:itemID="{8CE3A74F-3BAC-4665-9718-C030B8D03EEC}">
   <ds:schemaRefs/>
 </ds:datastoreItem>
 </file>
 
-<file path=customXml/itemProps12.xml><?xml version="1.0" encoding="utf-8"?>
-<ds:datastoreItem xmlns:ds="http://schemas.openxmlformats.org/officeDocument/2006/customXml" ds:itemID="{ABDB46B3-8111-4D72-8394-C4DFE5D88951}">
-  <ds:schemaRefs/>
-</ds:datastoreItem>
-</file>
-
-<file path=customXml/itemProps2.xml><?xml version="1.0" encoding="utf-8"?>
-<ds:datastoreItem xmlns:ds="http://schemas.openxmlformats.org/officeDocument/2006/customXml" ds:itemID="{A9F867F0-1963-4827-A04D-3359BD4C0F0B}">
-  <ds:schemaRefs/>
-</ds:datastoreItem>
-</file>
-
-<file path=customXml/itemProps3.xml><?xml version="1.0" encoding="utf-8"?>
-<ds:datastoreItem xmlns:ds="http://schemas.openxmlformats.org/officeDocument/2006/customXml" ds:itemID="{5619818B-AC3A-4FBF-8181-BEAF69DD9638}">
-  <ds:schemaRefs/>
-</ds:datastoreItem>
-</file>
-
-<file path=customXml/itemProps4.xml><?xml version="1.0" encoding="utf-8"?>
-<ds:datastoreItem xmlns:ds="http://schemas.openxmlformats.org/officeDocument/2006/customXml" ds:itemID="{0CF01ABC-6A28-4BA4-8D53-BCA8A8BB281B}">
-  <ds:schemaRefs/>
-</ds:datastoreItem>
-</file>
-
-<file path=customXml/itemProps5.xml><?xml version="1.0" encoding="utf-8"?>
+<file path=customXml/itemProps9.xml><?xml version="1.0" encoding="utf-8"?>
 <ds:datastoreItem xmlns:ds="http://schemas.openxmlformats.org/officeDocument/2006/customXml" ds:itemID="{508BCC3E-56DD-49BE-96DD-2D594C5CE366}">
   <ds:schemaRefs/>
 </ds:datastoreItem>
-</file>
-
-<file path=customXml/itemProps6.xml><?xml version="1.0" encoding="utf-8"?>
-<ds:datastoreItem xmlns:ds="http://schemas.openxmlformats.org/officeDocument/2006/customXml" ds:itemID="{7A655B8E-64B9-485A-B73F-2AA0C3608D88}">
-  <ds:schemaRefs/>
-</ds:datastoreItem>
-</file>
-
-<file path=customXml/itemProps7.xml><?xml version="1.0" encoding="utf-8"?>
-<ds:datastoreItem xmlns:ds="http://schemas.openxmlformats.org/officeDocument/2006/customXml" ds:itemID="{2B7958E0-198E-4C8D-AE0E-6F2680FD54E6}">
-  <ds:schemaRefs/>
-</ds:datastoreItem>
-</file>
-
-<file path=customXml/itemProps8.xml><?xml version="1.0" encoding="utf-8"?>
-<ds:datastoreItem xmlns:ds="http://schemas.openxmlformats.org/officeDocument/2006/customXml" ds:itemID="{6F538E0F-7F01-4EA3-BB13-F0A8D76B1805}">
-  <ds:schemaRefs/>
-</ds:datastoreItem>
-</file>
-
-<file path=customXml/itemProps9.xml><?xml version="1.0" encoding="utf-8"?>
-<ds:datastoreItem xmlns:ds="http://schemas.openxmlformats.org/officeDocument/2006/customXml" ds:itemID="{A00E7546-6D85-44FC-A9CB-3D31E3941380}">
-  <ds:schemaRefs/>
-</ds:datastoreItem>
 </file>
</xml_diff>